<commit_message>
Atualizando links da documentação
</commit_message>
<xml_diff>
--- a/AC.Documentação/BA/Documentação/Tela - Cardápio (Colaborador).docx
+++ b/AC.Documentação/BA/Documentação/Tela - Cardápio (Colaborador).docx
@@ -152,15 +152,37 @@
           <w:szCs w:val="20"/>
         </w:rPr>
       </w:pPr>
-      <w:r>
-        <w:rPr>
-          <w:b/>
-          <w:bCs/>
-          <w:sz w:val="20"/>
-          <w:szCs w:val="20"/>
-        </w:rPr>
-        <w:t>User Story</w:t>
-      </w:r>
+      <w:proofErr w:type="spellStart"/>
+      <w:r>
+        <w:rPr>
+          <w:b/>
+          <w:bCs/>
+          <w:sz w:val="20"/>
+          <w:szCs w:val="20"/>
+        </w:rPr>
+        <w:t>User</w:t>
+      </w:r>
+      <w:proofErr w:type="spellEnd"/>
+      <w:r>
+        <w:rPr>
+          <w:b/>
+          <w:bCs/>
+          <w:sz w:val="20"/>
+          <w:szCs w:val="20"/>
+        </w:rPr>
+        <w:t xml:space="preserve"> </w:t>
+      </w:r>
+      <w:proofErr w:type="spellStart"/>
+      <w:r>
+        <w:rPr>
+          <w:b/>
+          <w:bCs/>
+          <w:sz w:val="20"/>
+          <w:szCs w:val="20"/>
+        </w:rPr>
+        <w:t>Story</w:t>
+      </w:r>
+      <w:proofErr w:type="spellEnd"/>
       <w:r>
         <w:rPr>
           <w:b/>
@@ -369,6 +391,7 @@
           <w:szCs w:val="24"/>
         </w:rPr>
       </w:pPr>
+      <w:proofErr w:type="spellStart"/>
       <w:r>
         <w:rPr>
           <w:b/>
@@ -379,7 +402,20 @@
           <w:sz w:val="32"/>
           <w:szCs w:val="32"/>
         </w:rPr>
-        <w:t>Feature “Pesquisar”</w:t>
+        <w:t>Feature</w:t>
+      </w:r>
+      <w:proofErr w:type="spellEnd"/>
+      <w:r>
+        <w:rPr>
+          <w:b/>
+          <w:bCs/>
+          <w:i/>
+          <w:iCs/>
+          <w:color w:val="C00000"/>
+          <w:sz w:val="32"/>
+          <w:szCs w:val="32"/>
+        </w:rPr>
+        <w:t xml:space="preserve"> “Pesquisar”</w:t>
       </w:r>
     </w:p>
     <w:p>
@@ -431,15 +467,37 @@
           <w:szCs w:val="20"/>
         </w:rPr>
       </w:pPr>
-      <w:r>
-        <w:rPr>
-          <w:b/>
-          <w:bCs/>
-          <w:sz w:val="20"/>
-          <w:szCs w:val="20"/>
-        </w:rPr>
-        <w:t>User Story</w:t>
-      </w:r>
+      <w:proofErr w:type="spellStart"/>
+      <w:r>
+        <w:rPr>
+          <w:b/>
+          <w:bCs/>
+          <w:sz w:val="20"/>
+          <w:szCs w:val="20"/>
+        </w:rPr>
+        <w:t>User</w:t>
+      </w:r>
+      <w:proofErr w:type="spellEnd"/>
+      <w:r>
+        <w:rPr>
+          <w:b/>
+          <w:bCs/>
+          <w:sz w:val="20"/>
+          <w:szCs w:val="20"/>
+        </w:rPr>
+        <w:t xml:space="preserve"> </w:t>
+      </w:r>
+      <w:proofErr w:type="spellStart"/>
+      <w:r>
+        <w:rPr>
+          <w:b/>
+          <w:bCs/>
+          <w:sz w:val="20"/>
+          <w:szCs w:val="20"/>
+        </w:rPr>
+        <w:t>Story</w:t>
+      </w:r>
+      <w:proofErr w:type="spellEnd"/>
       <w:r>
         <w:rPr>
           <w:b/>
@@ -1322,57 +1380,60 @@
         </w:rPr>
         <w:t xml:space="preserve">: </w:t>
       </w:r>
-      <w:r>
-        <w:rPr>
-          <w:b/>
-          <w:bCs/>
-          <w:i/>
-          <w:iCs/>
-          <w:color w:val="4472C4" w:themeColor="accent1"/>
-          <w:sz w:val="24"/>
-          <w:szCs w:val="24"/>
-        </w:rPr>
-        <w:t>Clique aqui</w:t>
-      </w:r>
-    </w:p>
-    <w:p>
-      <w:pPr>
-        <w:rPr>
-          <w:b/>
-          <w:bCs/>
-          <w:i/>
-          <w:iCs/>
-          <w:color w:val="4472C4" w:themeColor="accent1"/>
-          <w:sz w:val="24"/>
-          <w:szCs w:val="24"/>
-        </w:rPr>
-      </w:pPr>
-    </w:p>
-    <w:p>
-      <w:pPr>
-        <w:rPr>
-          <w:b/>
-          <w:bCs/>
-          <w:i/>
-          <w:iCs/>
-          <w:color w:val="4472C4" w:themeColor="accent1"/>
-          <w:sz w:val="24"/>
-          <w:szCs w:val="24"/>
-        </w:rPr>
-      </w:pPr>
-    </w:p>
-    <w:p>
-      <w:pPr>
-        <w:rPr>
-          <w:b/>
-          <w:bCs/>
-          <w:i/>
-          <w:iCs/>
-          <w:color w:val="4472C4" w:themeColor="accent1"/>
-          <w:sz w:val="24"/>
-          <w:szCs w:val="24"/>
-        </w:rPr>
-      </w:pPr>
+      <w:hyperlink r:id="rId7" w:history="1">
+        <w:r>
+          <w:rPr>
+            <w:rStyle w:val="Hyperlink"/>
+            <w:b/>
+            <w:bCs/>
+            <w:i/>
+            <w:iCs/>
+            <w:sz w:val="24"/>
+            <w:szCs w:val="24"/>
+          </w:rPr>
+          <w:t>Clique aqui</w:t>
+        </w:r>
+      </w:hyperlink>
+    </w:p>
+    <w:p>
+      <w:pPr>
+        <w:rPr>
+          <w:b/>
+          <w:bCs/>
+          <w:i/>
+          <w:iCs/>
+          <w:color w:val="4472C4" w:themeColor="accent1"/>
+          <w:sz w:val="24"/>
+          <w:szCs w:val="24"/>
+        </w:rPr>
+      </w:pPr>
+    </w:p>
+    <w:p>
+      <w:pPr>
+        <w:rPr>
+          <w:b/>
+          <w:bCs/>
+          <w:i/>
+          <w:iCs/>
+          <w:color w:val="4472C4" w:themeColor="accent1"/>
+          <w:sz w:val="24"/>
+          <w:szCs w:val="24"/>
+        </w:rPr>
+      </w:pPr>
+    </w:p>
+    <w:p>
+      <w:pPr>
+        <w:rPr>
+          <w:b/>
+          <w:bCs/>
+          <w:i/>
+          <w:iCs/>
+          <w:color w:val="4472C4" w:themeColor="accent1"/>
+          <w:sz w:val="24"/>
+          <w:szCs w:val="24"/>
+        </w:rPr>
+      </w:pPr>
+      <w:proofErr w:type="spellStart"/>
       <w:r>
         <w:rPr>
           <w:b/>
@@ -1384,8 +1445,9 @@
           <w:szCs w:val="32"/>
         </w:rPr>
         <w:lastRenderedPageBreak/>
-        <w:t>Feature “</w:t>
-      </w:r>
+        <w:t>Feature</w:t>
+      </w:r>
+      <w:proofErr w:type="spellEnd"/>
       <w:r>
         <w:rPr>
           <w:b/>
@@ -1396,7 +1458,7 @@
           <w:sz w:val="32"/>
           <w:szCs w:val="32"/>
         </w:rPr>
-        <w:t>Visualizar cardápio</w:t>
+        <w:t xml:space="preserve"> “</w:t>
       </w:r>
       <w:r>
         <w:rPr>
@@ -1408,6 +1470,18 @@
           <w:sz w:val="32"/>
           <w:szCs w:val="32"/>
         </w:rPr>
+        <w:t>Visualizar cardápio</w:t>
+      </w:r>
+      <w:r>
+        <w:rPr>
+          <w:b/>
+          <w:bCs/>
+          <w:i/>
+          <w:iCs/>
+          <w:color w:val="C00000"/>
+          <w:sz w:val="32"/>
+          <w:szCs w:val="32"/>
+        </w:rPr>
         <w:t>”</w:t>
       </w:r>
     </w:p>
@@ -1488,15 +1562,37 @@
           <w:szCs w:val="20"/>
         </w:rPr>
       </w:pPr>
-      <w:r>
-        <w:rPr>
-          <w:b/>
-          <w:bCs/>
-          <w:sz w:val="20"/>
-          <w:szCs w:val="20"/>
-        </w:rPr>
-        <w:t>User Story</w:t>
-      </w:r>
+      <w:proofErr w:type="spellStart"/>
+      <w:r>
+        <w:rPr>
+          <w:b/>
+          <w:bCs/>
+          <w:sz w:val="20"/>
+          <w:szCs w:val="20"/>
+        </w:rPr>
+        <w:t>User</w:t>
+      </w:r>
+      <w:proofErr w:type="spellEnd"/>
+      <w:r>
+        <w:rPr>
+          <w:b/>
+          <w:bCs/>
+          <w:sz w:val="20"/>
+          <w:szCs w:val="20"/>
+        </w:rPr>
+        <w:t xml:space="preserve"> </w:t>
+      </w:r>
+      <w:proofErr w:type="spellStart"/>
+      <w:r>
+        <w:rPr>
+          <w:b/>
+          <w:bCs/>
+          <w:sz w:val="20"/>
+          <w:szCs w:val="20"/>
+        </w:rPr>
+        <w:t>Story</w:t>
+      </w:r>
+      <w:proofErr w:type="spellEnd"/>
       <w:r>
         <w:rPr>
           <w:b/>
@@ -1605,7 +1701,7 @@
         </w:rPr>
         <w:t xml:space="preserve">Link: </w:t>
       </w:r>
-      <w:hyperlink r:id="rId7" w:history="1">
+      <w:hyperlink r:id="rId8" w:history="1">
         <w:r>
           <w:rPr>
             <w:rStyle w:val="Hyperlink"/>
@@ -1648,7 +1744,7 @@
                     </pic:cNvPicPr>
                   </pic:nvPicPr>
                   <pic:blipFill>
-                    <a:blip r:embed="rId8">
+                    <a:blip r:embed="rId9">
                       <a:extLst>
                         <a:ext uri="{28A0092B-C50C-407E-A947-70E740481C1C}">
                           <a14:useLocalDpi xmlns:a14="http://schemas.microsoft.com/office/drawing/2010/main" val="0"/>

</xml_diff>